<commit_message>
Added OF and VS Project
added open frameworks libs and created a new, working vs 2012 project
for us to work in
</commit_message>
<xml_diff>
--- a/Docs/DesignDocument.docx
+++ b/Docs/DesignDocument.docx
@@ -70,7 +70,82 @@
         <w:rPr>
           <w:lang w:val="en-CA"/>
         </w:rPr>
-        <w:t>We are creating an installation piece for a high traffic, public area that allows for both passive and active interaction.</w:t>
+        <w:t>We are creating an installation piece for a high traffic, public area that allows for both</w:t>
+      </w:r>
+      <w:r>
+        <w:rPr>
+          <w:lang w:val="en-CA"/>
+        </w:rPr>
+        <w:t xml:space="preserve"> passive and active interaction. The idea is to have people passing through creating pseudo-random content within the installation. Active users can then interact with this content in </w:t>
+      </w:r>
+      <w:r>
+        <w:rPr>
+          <w:lang w:val="en-CA"/>
+        </w:rPr>
+        <w:t>real-time.</w:t>
+      </w:r>
+    </w:p>
+    <w:p>
+      <w:pPr>
+        <w:rPr>
+          <w:lang w:val="en-CA"/>
+        </w:rPr>
+      </w:pPr>
+      <w:r>
+        <w:rPr>
+          <w:lang w:val="en-CA"/>
+        </w:rPr>
+        <w:t>The experience will be centered on a large projections screen. In its rest state the system will generate particles that fall vertically down the screen to help generate interesting images to draw people’s attention.</w:t>
+      </w:r>
+    </w:p>
+    <w:p>
+      <w:pPr>
+        <w:rPr>
+          <w:lang w:val="en-CA"/>
+        </w:rPr>
+      </w:pPr>
+      <w:r>
+        <w:rPr>
+          <w:lang w:val="en-CA"/>
+        </w:rPr>
+        <w:t>We will use cameras to d</w:t>
+      </w:r>
+      <w:r>
+        <w:rPr>
+          <w:lang w:val="en-CA"/>
+        </w:rPr>
+        <w:t>etect people entering the space and e</w:t>
+      </w:r>
+      <w:r>
+        <w:rPr>
+          <w:lang w:val="en-CA"/>
+        </w:rPr>
+        <w:t xml:space="preserve">ach person will generate a unique particle that will appear on a large projection screen. </w:t>
+      </w:r>
+      <w:r>
+        <w:rPr>
+          <w:lang w:val="en-CA"/>
+        </w:rPr>
+        <w:t xml:space="preserve">These particles will be much more substantial and move horizontally across the screen based on the person’s direction of movement through the space. This secondary layer of particles will </w:t>
+      </w:r>
+      <w:r>
+        <w:rPr>
+          <w:lang w:val="en-CA"/>
+        </w:rPr>
+        <w:t>also have a sound that plays upon interaction.</w:t>
+      </w:r>
+    </w:p>
+    <w:p>
+      <w:pPr>
+        <w:rPr>
+          <w:lang w:val="en-CA"/>
+        </w:rPr>
+      </w:pPr>
+      <w:r>
+        <w:rPr>
+          <w:lang w:val="en-CA"/>
+        </w:rPr>
+        <w:t>The interaction will come from active users in front of the screen using their body movement to influence the simulation on screen.</w:t>
       </w:r>
       <w:bookmarkStart w:id="0" w:name="_GoBack"/>
       <w:bookmarkEnd w:id="0"/>

</xml_diff>

<commit_message>
Updated Design Doc and added pdf for final submission
</commit_message>
<xml_diff>
--- a/Docs/DesignDocument.docx
+++ b/Docs/DesignDocument.docx
@@ -417,19 +417,11 @@
           <w:lang w:val="en-CA"/>
         </w:rPr>
       </w:pPr>
-      <w:proofErr w:type="spellStart"/>
-      <w:r>
-        <w:rPr>
-          <w:lang w:val="en-CA"/>
-        </w:rPr>
-        <w:t>OpenFrameworks</w:t>
-      </w:r>
-      <w:proofErr w:type="spellEnd"/>
-      <w:r>
-        <w:rPr>
-          <w:lang w:val="en-CA"/>
-        </w:rPr>
-        <w:t xml:space="preserve"> with </w:t>
+      <w:r>
+        <w:rPr>
+          <w:lang w:val="en-CA"/>
+        </w:rPr>
+        <w:t xml:space="preserve">OpenFrameworks with </w:t>
       </w:r>
       <w:proofErr w:type="spellStart"/>
       <w:r>
@@ -818,19 +810,7 @@
                 <w:lang w:val="en-CA"/>
               </w:rPr>
               <w:lastRenderedPageBreak/>
-              <w:t xml:space="preserve">Use body movement to </w:t>
-            </w:r>
-            <w:r>
-              <w:rPr>
-                <w:lang w:val="en-CA"/>
-              </w:rPr>
-              <w:t>manipulate</w:t>
-            </w:r>
-            <w:r>
-              <w:rPr>
-                <w:lang w:val="en-CA"/>
-              </w:rPr>
-              <w:t xml:space="preserve"> of sound</w:t>
+              <w:t>Use body movement to manipulate of sound</w:t>
             </w:r>
           </w:p>
         </w:tc>
@@ -1084,6 +1064,8 @@
               </w:rPr>
               <w:t>simulations that incorporate primary and secondary user data</w:t>
             </w:r>
+            <w:bookmarkStart w:id="0" w:name="_GoBack"/>
+            <w:bookmarkEnd w:id="0"/>
           </w:p>
         </w:tc>
         <w:tc>
@@ -1143,60 +1125,6 @@
           </w:p>
         </w:tc>
       </w:tr>
-      <w:tr>
-        <w:tc>
-          <w:tcPr>
-            <w:tcW w:w="4675" w:type="dxa"/>
-          </w:tcPr>
-          <w:p>
-            <w:pPr>
-              <w:rPr>
-                <w:lang w:val="en-CA"/>
-              </w:rPr>
-            </w:pPr>
-            <w:bookmarkStart w:id="0" w:name="_GoBack"/>
-            <w:bookmarkEnd w:id="0"/>
-          </w:p>
-        </w:tc>
-        <w:tc>
-          <w:tcPr>
-            <w:tcW w:w="4675" w:type="dxa"/>
-          </w:tcPr>
-          <w:p>
-            <w:pPr>
-              <w:rPr>
-                <w:lang w:val="en-CA"/>
-              </w:rPr>
-            </w:pPr>
-          </w:p>
-        </w:tc>
-      </w:tr>
-      <w:tr>
-        <w:tc>
-          <w:tcPr>
-            <w:tcW w:w="4675" w:type="dxa"/>
-          </w:tcPr>
-          <w:p>
-            <w:pPr>
-              <w:rPr>
-                <w:lang w:val="en-CA"/>
-              </w:rPr>
-            </w:pPr>
-          </w:p>
-        </w:tc>
-        <w:tc>
-          <w:tcPr>
-            <w:tcW w:w="4675" w:type="dxa"/>
-          </w:tcPr>
-          <w:p>
-            <w:pPr>
-              <w:rPr>
-                <w:lang w:val="en-CA"/>
-              </w:rPr>
-            </w:pPr>
-          </w:p>
-        </w:tc>
-      </w:tr>
     </w:tbl>
     <w:p>
       <w:pPr>
@@ -1221,6 +1149,693 @@
           <w:lang w:val="en-CA"/>
         </w:rPr>
         <w:t>Milestones</w:t>
+      </w:r>
+    </w:p>
+    <w:p>
+      <w:pPr>
+        <w:rPr>
+          <w:lang w:val="en-CA"/>
+        </w:rPr>
+      </w:pPr>
+      <w:r>
+        <w:rPr>
+          <w:lang w:val="en-CA"/>
+        </w:rPr>
+        <w:t>Jan 31</w:t>
+      </w:r>
+      <w:r>
+        <w:rPr>
+          <w:vertAlign w:val="superscript"/>
+          <w:lang w:val="en-CA"/>
+        </w:rPr>
+        <w:t>st</w:t>
+      </w:r>
+      <w:r>
+        <w:rPr>
+          <w:lang w:val="en-CA"/>
+        </w:rPr>
+        <w:t xml:space="preserve"> </w:t>
+      </w:r>
+    </w:p>
+    <w:p>
+      <w:pPr>
+        <w:pStyle w:val="ListParagraph"/>
+        <w:numPr>
+          <w:ilvl w:val="0"/>
+          <w:numId w:val="3"/>
+        </w:numPr>
+        <w:rPr>
+          <w:lang w:val="en-CA"/>
+        </w:rPr>
+      </w:pPr>
+      <w:r>
+        <w:rPr>
+          <w:lang w:val="en-CA"/>
+        </w:rPr>
+        <w:t>Preliminary technical research</w:t>
+      </w:r>
+    </w:p>
+    <w:p>
+      <w:pPr>
+        <w:pStyle w:val="ListParagraph"/>
+        <w:numPr>
+          <w:ilvl w:val="0"/>
+          <w:numId w:val="3"/>
+        </w:numPr>
+        <w:rPr>
+          <w:lang w:val="en-CA"/>
+        </w:rPr>
+      </w:pPr>
+      <w:r>
+        <w:rPr>
+          <w:lang w:val="en-CA"/>
+        </w:rPr>
+        <w:t xml:space="preserve">Preliminary </w:t>
+      </w:r>
+      <w:r>
+        <w:rPr>
+          <w:lang w:val="en-CA"/>
+        </w:rPr>
+        <w:t>scene designs</w:t>
+      </w:r>
+      <w:r>
+        <w:rPr>
+          <w:lang w:val="en-CA"/>
+        </w:rPr>
+        <w:t xml:space="preserve"> (4</w:t>
+      </w:r>
+      <w:r>
+        <w:rPr>
+          <w:lang w:val="en-CA"/>
+        </w:rPr>
+        <w:t>-6 mock-ups)</w:t>
+      </w:r>
+    </w:p>
+    <w:p>
+      <w:pPr>
+        <w:pStyle w:val="ListParagraph"/>
+        <w:numPr>
+          <w:ilvl w:val="0"/>
+          <w:numId w:val="3"/>
+        </w:numPr>
+        <w:rPr>
+          <w:lang w:val="en-CA"/>
+        </w:rPr>
+      </w:pPr>
+      <w:r>
+        <w:rPr>
+          <w:lang w:val="en-CA"/>
+        </w:rPr>
+        <w:t>Running OpenFrameworks project</w:t>
+      </w:r>
+    </w:p>
+    <w:p>
+      <w:pPr>
+        <w:pStyle w:val="ListParagraph"/>
+        <w:numPr>
+          <w:ilvl w:val="0"/>
+          <w:numId w:val="3"/>
+        </w:numPr>
+        <w:rPr>
+          <w:lang w:val="en-CA"/>
+        </w:rPr>
+      </w:pPr>
+      <w:r>
+        <w:rPr>
+          <w:lang w:val="en-CA"/>
+        </w:rPr>
+        <w:t>Preliminary code design</w:t>
+      </w:r>
+    </w:p>
+    <w:p>
+      <w:pPr>
+        <w:pStyle w:val="ListParagraph"/>
+        <w:numPr>
+          <w:ilvl w:val="0"/>
+          <w:numId w:val="3"/>
+        </w:numPr>
+        <w:rPr>
+          <w:lang w:val="en-CA"/>
+        </w:rPr>
+      </w:pPr>
+      <w:r>
+        <w:rPr>
+          <w:lang w:val="en-CA"/>
+        </w:rPr>
+        <w:t>Look into acquiring necessary equipment</w:t>
+      </w:r>
+    </w:p>
+    <w:p>
+      <w:pPr>
+        <w:rPr>
+          <w:lang w:val="en-CA"/>
+        </w:rPr>
+      </w:pPr>
+      <w:r>
+        <w:rPr>
+          <w:lang w:val="en-CA"/>
+        </w:rPr>
+        <w:t>Feb 2</w:t>
+      </w:r>
+      <w:r>
+        <w:rPr>
+          <w:vertAlign w:val="superscript"/>
+          <w:lang w:val="en-CA"/>
+        </w:rPr>
+        <w:t>nd</w:t>
+      </w:r>
+      <w:r>
+        <w:rPr>
+          <w:lang w:val="en-CA"/>
+        </w:rPr>
+        <w:t xml:space="preserve"> </w:t>
+      </w:r>
+    </w:p>
+    <w:p>
+      <w:pPr>
+        <w:pStyle w:val="ListParagraph"/>
+        <w:numPr>
+          <w:ilvl w:val="0"/>
+          <w:numId w:val="3"/>
+        </w:numPr>
+        <w:rPr>
+          <w:lang w:val="en-CA"/>
+        </w:rPr>
+      </w:pPr>
+      <w:r>
+        <w:rPr>
+          <w:lang w:val="en-CA"/>
+        </w:rPr>
+        <w:t>Final scene designs</w:t>
+      </w:r>
+    </w:p>
+    <w:p>
+      <w:pPr>
+        <w:pStyle w:val="ListParagraph"/>
+        <w:numPr>
+          <w:ilvl w:val="0"/>
+          <w:numId w:val="3"/>
+        </w:numPr>
+        <w:rPr>
+          <w:lang w:val="en-CA"/>
+        </w:rPr>
+      </w:pPr>
+      <w:r>
+        <w:rPr>
+          <w:lang w:val="en-CA"/>
+        </w:rPr>
+        <w:t>Finished design for code</w:t>
+      </w:r>
+    </w:p>
+    <w:p>
+      <w:pPr>
+        <w:pStyle w:val="ListParagraph"/>
+        <w:numPr>
+          <w:ilvl w:val="0"/>
+          <w:numId w:val="3"/>
+        </w:numPr>
+        <w:rPr>
+          <w:lang w:val="en-CA"/>
+        </w:rPr>
+      </w:pPr>
+      <w:r>
+        <w:rPr>
+          <w:lang w:val="en-CA"/>
+        </w:rPr>
+        <w:t>Simple project with s</w:t>
+      </w:r>
+      <w:r>
+        <w:rPr>
+          <w:lang w:val="en-CA"/>
+        </w:rPr>
+        <w:t>imulated user input for scene testing</w:t>
+      </w:r>
+      <w:r>
+        <w:rPr>
+          <w:lang w:val="en-CA"/>
+        </w:rPr>
+        <w:t xml:space="preserve"> (mouse)</w:t>
+      </w:r>
+    </w:p>
+    <w:p>
+      <w:pPr>
+        <w:rPr>
+          <w:lang w:val="en-CA"/>
+        </w:rPr>
+      </w:pPr>
+      <w:r>
+        <w:rPr>
+          <w:lang w:val="en-CA"/>
+        </w:rPr>
+        <w:t>Feb 14</w:t>
+      </w:r>
+      <w:r>
+        <w:rPr>
+          <w:vertAlign w:val="superscript"/>
+          <w:lang w:val="en-CA"/>
+        </w:rPr>
+        <w:t>th</w:t>
+      </w:r>
+      <w:r>
+        <w:rPr>
+          <w:lang w:val="en-CA"/>
+        </w:rPr>
+        <w:t xml:space="preserve"> </w:t>
+      </w:r>
+    </w:p>
+    <w:p>
+      <w:pPr>
+        <w:pStyle w:val="ListParagraph"/>
+        <w:numPr>
+          <w:ilvl w:val="0"/>
+          <w:numId w:val="3"/>
+        </w:numPr>
+        <w:rPr>
+          <w:lang w:val="en-CA"/>
+        </w:rPr>
+      </w:pPr>
+      <w:r>
+        <w:rPr>
+          <w:lang w:val="en-CA"/>
+        </w:rPr>
+        <w:t>Fully implemented set of scenes with distinct looks</w:t>
+      </w:r>
+    </w:p>
+    <w:p>
+      <w:pPr>
+        <w:pStyle w:val="ListParagraph"/>
+        <w:numPr>
+          <w:ilvl w:val="0"/>
+          <w:numId w:val="3"/>
+        </w:numPr>
+        <w:rPr>
+          <w:lang w:val="en-CA"/>
+        </w:rPr>
+      </w:pPr>
+      <w:r>
+        <w:rPr>
+          <w:lang w:val="en-CA"/>
+        </w:rPr>
+        <w:t>Varied interaction for each scene</w:t>
+      </w:r>
+    </w:p>
+    <w:p>
+      <w:pPr>
+        <w:pStyle w:val="ListParagraph"/>
+        <w:numPr>
+          <w:ilvl w:val="0"/>
+          <w:numId w:val="3"/>
+        </w:numPr>
+        <w:rPr>
+          <w:lang w:val="en-CA"/>
+        </w:rPr>
+      </w:pPr>
+      <w:r>
+        <w:rPr>
+          <w:lang w:val="en-CA"/>
+        </w:rPr>
+        <w:t>Preliminary designs for audio</w:t>
+      </w:r>
+    </w:p>
+    <w:p>
+      <w:pPr>
+        <w:rPr>
+          <w:lang w:val="en-CA"/>
+        </w:rPr>
+      </w:pPr>
+      <w:r>
+        <w:rPr>
+          <w:lang w:val="en-CA"/>
+        </w:rPr>
+        <w:t>Feb 28</w:t>
+      </w:r>
+      <w:r>
+        <w:rPr>
+          <w:vertAlign w:val="superscript"/>
+          <w:lang w:val="en-CA"/>
+        </w:rPr>
+        <w:t>th</w:t>
+      </w:r>
+      <w:r>
+        <w:rPr>
+          <w:lang w:val="en-CA"/>
+        </w:rPr>
+        <w:t xml:space="preserve"> </w:t>
+      </w:r>
+      <w:r>
+        <w:rPr>
+          <w:lang w:val="en-CA"/>
+        </w:rPr>
+        <w:t>–</w:t>
+      </w:r>
+      <w:r>
+        <w:rPr>
+          <w:lang w:val="en-CA"/>
+        </w:rPr>
+        <w:t xml:space="preserve"> Submission</w:t>
+      </w:r>
+    </w:p>
+    <w:p>
+      <w:pPr>
+        <w:pStyle w:val="ListParagraph"/>
+        <w:numPr>
+          <w:ilvl w:val="0"/>
+          <w:numId w:val="3"/>
+        </w:numPr>
+        <w:rPr>
+          <w:lang w:val="en-CA"/>
+        </w:rPr>
+      </w:pPr>
+      <w:r>
+        <w:rPr>
+          <w:lang w:val="en-CA"/>
+        </w:rPr>
+        <w:t>Project reading raw Kinect data</w:t>
+      </w:r>
+    </w:p>
+    <w:p>
+      <w:pPr>
+        <w:pStyle w:val="ListParagraph"/>
+        <w:numPr>
+          <w:ilvl w:val="0"/>
+          <w:numId w:val="3"/>
+        </w:numPr>
+        <w:rPr>
+          <w:lang w:val="en-CA"/>
+        </w:rPr>
+      </w:pPr>
+      <w:r>
+        <w:rPr>
+          <w:lang w:val="en-CA"/>
+        </w:rPr>
+        <w:t>All audio samples recorded/</w:t>
+      </w:r>
+      <w:r>
+        <w:rPr>
+          <w:lang w:val="en-CA"/>
+        </w:rPr>
+        <w:t>acquired</w:t>
+      </w:r>
+    </w:p>
+    <w:p>
+      <w:pPr>
+        <w:rPr>
+          <w:lang w:val="en-CA"/>
+        </w:rPr>
+      </w:pPr>
+      <w:r>
+        <w:rPr>
+          <w:lang w:val="en-CA"/>
+        </w:rPr>
+        <w:t>Mar 7</w:t>
+      </w:r>
+      <w:r>
+        <w:rPr>
+          <w:vertAlign w:val="superscript"/>
+          <w:lang w:val="en-CA"/>
+        </w:rPr>
+        <w:t>th</w:t>
+      </w:r>
+      <w:r>
+        <w:rPr>
+          <w:lang w:val="en-CA"/>
+        </w:rPr>
+        <w:t xml:space="preserve"> </w:t>
+      </w:r>
+    </w:p>
+    <w:p>
+      <w:pPr>
+        <w:pStyle w:val="ListParagraph"/>
+        <w:numPr>
+          <w:ilvl w:val="0"/>
+          <w:numId w:val="3"/>
+        </w:numPr>
+        <w:rPr>
+          <w:lang w:val="en-CA"/>
+        </w:rPr>
+      </w:pPr>
+      <w:r>
+        <w:rPr>
+          <w:lang w:val="en-CA"/>
+        </w:rPr>
+        <w:t>Kinect data influences simulations</w:t>
+      </w:r>
+    </w:p>
+    <w:p>
+      <w:pPr>
+        <w:pStyle w:val="ListParagraph"/>
+        <w:numPr>
+          <w:ilvl w:val="0"/>
+          <w:numId w:val="3"/>
+        </w:numPr>
+        <w:rPr>
+          <w:lang w:val="en-CA"/>
+        </w:rPr>
+      </w:pPr>
+      <w:r>
+        <w:rPr>
+          <w:lang w:val="en-CA"/>
+        </w:rPr>
+        <w:lastRenderedPageBreak/>
+        <w:t>Scenes with distinct Kinect interactions</w:t>
+      </w:r>
+    </w:p>
+    <w:p>
+      <w:pPr>
+        <w:pStyle w:val="ListParagraph"/>
+        <w:numPr>
+          <w:ilvl w:val="0"/>
+          <w:numId w:val="3"/>
+        </w:numPr>
+        <w:rPr>
+          <w:lang w:val="en-CA"/>
+        </w:rPr>
+      </w:pPr>
+      <w:r>
+        <w:rPr>
+          <w:lang w:val="en-CA"/>
+        </w:rPr>
+        <w:t>Preliminary audio functionality in scenes</w:t>
+      </w:r>
+    </w:p>
+    <w:p>
+      <w:pPr>
+        <w:rPr>
+          <w:lang w:val="en-CA"/>
+        </w:rPr>
+      </w:pPr>
+      <w:r>
+        <w:rPr>
+          <w:lang w:val="en-CA"/>
+        </w:rPr>
+        <w:t>Mar 14</w:t>
+      </w:r>
+      <w:r>
+        <w:rPr>
+          <w:vertAlign w:val="superscript"/>
+          <w:lang w:val="en-CA"/>
+        </w:rPr>
+        <w:t>th</w:t>
+      </w:r>
+      <w:r>
+        <w:rPr>
+          <w:lang w:val="en-CA"/>
+        </w:rPr>
+        <w:t xml:space="preserve"> - Working Prototype Demonstration</w:t>
+      </w:r>
+    </w:p>
+    <w:p>
+      <w:pPr>
+        <w:pStyle w:val="ListParagraph"/>
+        <w:numPr>
+          <w:ilvl w:val="0"/>
+          <w:numId w:val="3"/>
+        </w:numPr>
+        <w:rPr>
+          <w:lang w:val="en-CA"/>
+        </w:rPr>
+      </w:pPr>
+      <w:r>
+        <w:rPr>
+          <w:lang w:val="en-CA"/>
+        </w:rPr>
+        <w:t>Kinect functionality complete and debugged</w:t>
+      </w:r>
+    </w:p>
+    <w:p>
+      <w:pPr>
+        <w:pStyle w:val="ListParagraph"/>
+        <w:numPr>
+          <w:ilvl w:val="0"/>
+          <w:numId w:val="3"/>
+        </w:numPr>
+        <w:rPr>
+          <w:lang w:val="en-CA"/>
+        </w:rPr>
+      </w:pPr>
+      <w:r>
+        <w:rPr>
+          <w:lang w:val="en-CA"/>
+        </w:rPr>
+        <w:t>Audio fully implemented in scenes</w:t>
+      </w:r>
+    </w:p>
+    <w:p>
+      <w:pPr>
+        <w:rPr>
+          <w:lang w:val="en-CA"/>
+        </w:rPr>
+      </w:pPr>
+      <w:r>
+        <w:rPr>
+          <w:lang w:val="en-CA"/>
+        </w:rPr>
+        <w:t>Mar 21</w:t>
+      </w:r>
+      <w:r>
+        <w:rPr>
+          <w:vertAlign w:val="superscript"/>
+          <w:lang w:val="en-CA"/>
+        </w:rPr>
+        <w:t>st</w:t>
+      </w:r>
+      <w:r>
+        <w:rPr>
+          <w:lang w:val="en-CA"/>
+        </w:rPr>
+        <w:t xml:space="preserve"> </w:t>
+      </w:r>
+    </w:p>
+    <w:p>
+      <w:pPr>
+        <w:pStyle w:val="ListParagraph"/>
+        <w:numPr>
+          <w:ilvl w:val="0"/>
+          <w:numId w:val="3"/>
+        </w:numPr>
+        <w:rPr>
+          <w:lang w:val="en-CA"/>
+        </w:rPr>
+      </w:pPr>
+      <w:proofErr w:type="spellStart"/>
+      <w:r>
+        <w:rPr>
+          <w:lang w:val="en-CA"/>
+        </w:rPr>
+        <w:t>OpenCV</w:t>
+      </w:r>
+      <w:proofErr w:type="spellEnd"/>
+      <w:r>
+        <w:rPr>
+          <w:lang w:val="en-CA"/>
+        </w:rPr>
+        <w:t xml:space="preserve"> reading data from webcams</w:t>
+      </w:r>
+    </w:p>
+    <w:p>
+      <w:pPr>
+        <w:rPr>
+          <w:lang w:val="en-CA"/>
+        </w:rPr>
+      </w:pPr>
+      <w:r>
+        <w:rPr>
+          <w:lang w:val="en-CA"/>
+        </w:rPr>
+        <w:t>Apr 2</w:t>
+      </w:r>
+      <w:r>
+        <w:rPr>
+          <w:vertAlign w:val="superscript"/>
+          <w:lang w:val="en-CA"/>
+        </w:rPr>
+        <w:t>nd</w:t>
+      </w:r>
+      <w:r>
+        <w:rPr>
+          <w:lang w:val="en-CA"/>
+        </w:rPr>
+        <w:t xml:space="preserve"> </w:t>
+      </w:r>
+    </w:p>
+    <w:p>
+      <w:pPr>
+        <w:pStyle w:val="ListParagraph"/>
+        <w:numPr>
+          <w:ilvl w:val="0"/>
+          <w:numId w:val="3"/>
+        </w:numPr>
+        <w:rPr>
+          <w:lang w:val="en-CA"/>
+        </w:rPr>
+      </w:pPr>
+      <w:r>
+        <w:rPr>
+          <w:lang w:val="en-CA"/>
+        </w:rPr>
+        <w:t>Webcam data creates items within simulation</w:t>
+      </w:r>
+    </w:p>
+    <w:p>
+      <w:pPr>
+        <w:rPr>
+          <w:lang w:val="en-CA"/>
+        </w:rPr>
+      </w:pPr>
+      <w:r>
+        <w:rPr>
+          <w:lang w:val="en-CA"/>
+        </w:rPr>
+        <w:t>Apr 16</w:t>
+      </w:r>
+      <w:r>
+        <w:rPr>
+          <w:vertAlign w:val="superscript"/>
+          <w:lang w:val="en-CA"/>
+        </w:rPr>
+        <w:t>th</w:t>
+      </w:r>
+      <w:r>
+        <w:rPr>
+          <w:lang w:val="en-CA"/>
+        </w:rPr>
+        <w:t xml:space="preserve"> - Project Complete</w:t>
+      </w:r>
+    </w:p>
+    <w:p>
+      <w:pPr>
+        <w:pStyle w:val="ListParagraph"/>
+        <w:numPr>
+          <w:ilvl w:val="0"/>
+          <w:numId w:val="3"/>
+        </w:numPr>
+        <w:rPr>
+          <w:lang w:val="en-CA"/>
+        </w:rPr>
+      </w:pPr>
+      <w:r>
+        <w:rPr>
+          <w:lang w:val="en-CA"/>
+        </w:rPr>
+        <w:t xml:space="preserve">Project has run and </w:t>
+      </w:r>
+    </w:p>
+    <w:p>
+      <w:pPr>
+        <w:pStyle w:val="ListParagraph"/>
+        <w:numPr>
+          <w:ilvl w:val="0"/>
+          <w:numId w:val="3"/>
+        </w:numPr>
+        <w:rPr>
+          <w:lang w:val="en-CA"/>
+        </w:rPr>
+      </w:pPr>
+      <w:r>
+        <w:rPr>
+          <w:lang w:val="en-CA"/>
+        </w:rPr>
+        <w:t>Project complete and debugged</w:t>
       </w:r>
     </w:p>
     <w:p>

</xml_diff>